<commit_message>
Izzy fixed form and renamed summary doc
</commit_message>
<xml_diff>
--- a/one_page_plan/safety_form_izzy_rich.docx
+++ b/one_page_plan/safety_form_izzy_rich.docx
@@ -1,6 +1,6 @@
 
 <file path=word/document.xml><?xml version="1.0" encoding="utf-8"?>
-<w:document xmlns:wpc="http://schemas.microsoft.com/office/word/2010/wordprocessingCanvas" xmlns:mo="http://schemas.microsoft.com/office/mac/office/2008/main" xmlns:mc="http://schemas.openxmlformats.org/markup-compatibility/2006" xmlns:mv="urn:schemas-microsoft-com:mac:vml" xmlns:o="urn:schemas-microsoft-com:office:office" xmlns:r="http://schemas.openxmlformats.org/officeDocument/2006/relationships" xmlns:m="http://schemas.openxmlformats.org/officeDocument/2006/math" xmlns:v="urn:schemas-microsoft-com:vml" xmlns:wp14="http://schemas.microsoft.com/office/word/2010/wordprocessingDrawing" xmlns:wp="http://schemas.openxmlformats.org/drawingml/2006/wordprocessingDrawing" xmlns:w10="urn:schemas-microsoft-com:office:word" xmlns:w="http://schemas.openxmlformats.org/wordprocessingml/2006/main" xmlns:w14="http://schemas.microsoft.com/office/word/2010/wordml" xmlns:w15="http://schemas.microsoft.com/office/word/2012/wordml" xmlns:wpg="http://schemas.microsoft.com/office/word/2010/wordprocessingGroup" xmlns:wpi="http://schemas.microsoft.com/office/word/2010/wordprocessingInk" xmlns:wne="http://schemas.microsoft.com/office/word/2006/wordml" xmlns:wps="http://schemas.microsoft.com/office/word/2010/wordprocessingShape" mc:Ignorable="w14 w15 wp14 mv">
+<w:document xmlns:wpc="http://schemas.microsoft.com/office/word/2010/wordprocessingCanvas" xmlns:cx="http://schemas.microsoft.com/office/drawing/2014/chartex" xmlns:cx1="http://schemas.microsoft.com/office/drawing/2015/9/8/chartex" xmlns:cx2="http://schemas.microsoft.com/office/drawing/2015/10/21/chartex" xmlns:cx3="http://schemas.microsoft.com/office/drawing/2016/5/9/chartex" xmlns:cx4="http://schemas.microsoft.com/office/drawing/2016/5/10/chartex" xmlns:cx5="http://schemas.microsoft.com/office/drawing/2016/5/11/chartex" xmlns:cx6="http://schemas.microsoft.com/office/drawing/2016/5/12/chartex" xmlns:cx7="http://schemas.microsoft.com/office/drawing/2016/5/13/chartex" xmlns:cx8="http://schemas.microsoft.com/office/drawing/2016/5/14/chartex" xmlns:mc="http://schemas.openxmlformats.org/markup-compatibility/2006" xmlns:aink="http://schemas.microsoft.com/office/drawing/2016/ink" xmlns:am3d="http://schemas.microsoft.com/office/drawing/2017/model3d" xmlns:o="urn:schemas-microsoft-com:office:office" xmlns:r="http://schemas.openxmlformats.org/officeDocument/2006/relationships" xmlns:m="http://schemas.openxmlformats.org/officeDocument/2006/math" xmlns:v="urn:schemas-microsoft-com:vml" xmlns:wp14="http://schemas.microsoft.com/office/word/2010/wordprocessingDrawing" xmlns:wp="http://schemas.openxmlformats.org/drawingml/2006/wordprocessingDrawing" xmlns:w10="urn:schemas-microsoft-com:office:word" xmlns:w="http://schemas.openxmlformats.org/wordprocessingml/2006/main" xmlns:w14="http://schemas.microsoft.com/office/word/2010/wordml" xmlns:w15="http://schemas.microsoft.com/office/word/2012/wordml" xmlns:w16cid="http://schemas.microsoft.com/office/word/2016/wordml/cid" xmlns:w16se="http://schemas.microsoft.com/office/word/2015/wordml/symex" xmlns:wpg="http://schemas.microsoft.com/office/word/2010/wordprocessingGroup" xmlns:wpi="http://schemas.microsoft.com/office/word/2010/wordprocessingInk" xmlns:wne="http://schemas.microsoft.com/office/word/2006/wordml" xmlns:wps="http://schemas.microsoft.com/office/word/2010/wordprocessingShape" mc:Ignorable="w14 w15 w16se w16cid wp14">
   <w:body>
     <w:p>
       <w:pPr>
@@ -13,112 +13,6 @@
           <w:szCs w:val="28"/>
         </w:rPr>
       </w:pPr>
-      <w:r>
-        <w:pict w14:anchorId="424EABC0">
-          <v:group id="_x0000_s1046" alt="" style="position:absolute;left:0;text-align:left;margin-left:66.3pt;margin-top:52.65pt;width:452.5pt;height:726.45pt;z-index:-251660800;mso-position-horizontal-relative:page;mso-position-vertical-relative:page" coordorigin="1326,1053" coordsize="9050,14529">
-            <v:polyline id="_x0000_s1047" alt="" style="position:absolute" points="2674,2126,11703,2126" coordorigin="1337,1063" coordsize="9029,0" filled="f" strokeweight=".58pt">
-              <v:path arrowok="t"/>
-            </v:polyline>
-            <v:polyline id="_x0000_s1048" alt="" style="position:absolute" points="2674,4906,11703,4906" coordorigin="1337,2453" coordsize="9029,0" filled="f" strokeweight=".58pt">
-              <v:path arrowok="t"/>
-            </v:polyline>
-            <v:polyline id="_x0000_s1049" alt="" style="position:absolute" points="2674,9984,11703,9984" coordorigin="1337,4992" coordsize="9029,0" filled="f" strokeweight=".58pt">
-              <v:path arrowok="t"/>
-            </v:polyline>
-            <v:polyline id="_x0000_s1050" alt="" style="position:absolute" points="2674,11386,11703,11386" coordorigin="1337,5693" coordsize="9029,0" filled="f" strokeweight=".58pt">
-              <v:path arrowok="t"/>
-            </v:polyline>
-            <v:polyline id="_x0000_s1051" alt="" style="position:absolute" points="2674,12782,11703,12782" coordorigin="1337,6391" coordsize="9029,0" filled="f" strokeweight=".58pt">
-              <v:path arrowok="t"/>
-            </v:polyline>
-            <v:polyline id="_x0000_s1052" alt="" style="position:absolute" points="2674,15106,11703,15106" coordorigin="1337,7553" coordsize="9029,0" filled="f" strokeweight=".58pt">
-              <v:path arrowok="t"/>
-            </v:polyline>
-            <v:polyline id="_x0000_s1053" alt="" style="position:absolute" points="2674,18796,11703,18796" coordorigin="1337,9398" coordsize="9029,0" filled="f" strokeweight=".58pt">
-              <v:path arrowok="t"/>
-            </v:polyline>
-            <v:polyline id="_x0000_s1054" alt="" style="position:absolute" points="2674,25604,11703,25604" coordorigin="1337,12802" coordsize="9029,0" filled="f" strokeweight=".58pt">
-              <v:path arrowok="t"/>
-            </v:polyline>
-            <v:polyline id="_x0000_s1055" alt="" style="position:absolute" points="2664,2116,2664,16634" coordorigin="1332,1058" coordsize="0,14518" filled="f" strokeweight=".58pt">
-              <v:path arrowok="t"/>
-            </v:polyline>
-            <v:polyline id="_x0000_s1056" alt="" style="position:absolute" points="2674,31142,11703,31142" coordorigin="1337,15571" coordsize="9029,0" filled="f" strokeweight=".58pt">
-              <v:path arrowok="t"/>
-            </v:polyline>
-            <v:polyline id="_x0000_s1057" alt="" style="position:absolute" points="20740,2116,20740,16634" coordorigin="10370,1058" coordsize="0,14518" filled="f" strokeweight=".58pt">
-              <v:path arrowok="t"/>
-            </v:polyline>
-            <v:polyline id="_x0000_s1058" alt="" style="position:absolute" points="15428,28810,15759,28810" coordorigin="7714,14405" coordsize="331,0" filled="f" strokeweight="7963emu">
-              <v:path arrowok="t"/>
-            </v:polyline>
-            <v:polyline id="_x0000_s1059" alt="" style="position:absolute" points="16094,28810,16426,28810" coordorigin="8047,14405" coordsize="331,0" filled="f" strokeweight="7963emu">
-              <v:path arrowok="t"/>
-            </v:polyline>
-            <v:polyline id="_x0000_s1060" alt="" style="position:absolute" points="16762,28810,16983,28810" coordorigin="8381,14405" coordsize="221,0" filled="f" strokeweight="7963emu">
-              <v:path arrowok="t"/>
-            </v:polyline>
-            <v:polyline id="_x0000_s1061" alt="" style="position:absolute" points="17208,28810,17539,28810" coordorigin="8604,14405" coordsize="331,0" filled="f" strokeweight="7963emu">
-              <v:path arrowok="t"/>
-            </v:polyline>
-            <v:polyline id="_x0000_s1062" alt="" style="position:absolute" points="17876,28810,18097,28810" coordorigin="8938,14405" coordsize="221,0" filled="f" strokeweight="7963emu">
-              <v:path arrowok="t"/>
-            </v:polyline>
-            <v:polyline id="_x0000_s1063" alt="" style="position:absolute" points="18322,28810,18764,28810" coordorigin="9161,14405" coordsize="442,0" filled="f" strokeweight="7963emu">
-              <v:path arrowok="t"/>
-            </v:polyline>
-            <v:polyline id="_x0000_s1064" alt="" style="position:absolute" points="19210,28810,19541,28810" coordorigin="9605,14405" coordsize="331,0" filled="f" strokeweight="7963emu">
-              <v:path arrowok="t"/>
-            </v:polyline>
-            <v:polyline id="_x0000_s1065" alt="" style="position:absolute" points="19876,28810,20097,28810" coordorigin="9938,14405" coordsize="221,0" filled="f" strokeweight="7963emu">
-              <v:path arrowok="t"/>
-            </v:polyline>
-            <v:polyline id="_x0000_s1066" alt="" style="position:absolute" points="11260,29270,11481,29270" coordorigin="5630,14635" coordsize="221,0" filled="f" strokeweight="7963emu">
-              <v:path arrowok="t"/>
-            </v:polyline>
-            <v:polyline id="_x0000_s1067" alt="" style="position:absolute" points="11708,29270,12039,29270" coordorigin="5854,14635" coordsize="331,0" filled="f" strokeweight="7963emu">
-              <v:path arrowok="t"/>
-            </v:polyline>
-            <v:polyline id="_x0000_s1068" alt="" style="position:absolute" points="12374,29270,12706,29270" coordorigin="6187,14635" coordsize="331,0" filled="f" strokeweight="7963emu">
-              <v:path arrowok="t"/>
-            </v:polyline>
-            <v:polyline id="_x0000_s1069" alt="" style="position:absolute" points="13042,29270,13373,29270" coordorigin="6521,14635" coordsize="331,0" filled="f" strokeweight="7963emu">
-              <v:path arrowok="t"/>
-            </v:polyline>
-            <v:polyline id="_x0000_s1070" alt="" style="position:absolute" points="13708,29270,13929,29270" coordorigin="6854,14635" coordsize="221,0" filled="f" strokeweight="7963emu">
-              <v:path arrowok="t"/>
-            </v:polyline>
-            <v:polyline id="_x0000_s1071" alt="" style="position:absolute" points="14156,29270,14487,29270" coordorigin="7078,14635" coordsize="331,0" filled="f" strokeweight="7963emu">
-              <v:path arrowok="t"/>
-            </v:polyline>
-            <v:polyline id="_x0000_s1072" alt="" style="position:absolute" points="14822,29270,15154,29270" coordorigin="7411,14635" coordsize="331,0" filled="f" strokeweight="7963emu">
-              <v:path arrowok="t"/>
-            </v:polyline>
-            <v:polyline id="_x0000_s1073" alt="" style="position:absolute" points="15716,29270,16157,29270" coordorigin="7858,14635" coordsize="442,0" filled="f" strokeweight="7963emu">
-              <v:path arrowok="t"/>
-            </v:polyline>
-            <v:polyline id="_x0000_s1074" alt="" style="position:absolute" points="16604,29270,16935,29270" coordorigin="8302,14635" coordsize="331,0" filled="f" strokeweight="7963emu">
-              <v:path arrowok="t"/>
-            </v:polyline>
-            <v:polyline id="_x0000_s1075" alt="" style="position:absolute" points="17270,29270,17602,29270" coordorigin="8635,14635" coordsize="331,0" filled="f" strokeweight="7963emu">
-              <v:path arrowok="t"/>
-            </v:polyline>
-            <v:polyline id="_x0000_s1076" alt="" style="position:absolute" points="17938,29270,18159,29270" coordorigin="8969,14635" coordsize="221,0" filled="f" strokeweight="7963emu">
-              <v:path arrowok="t"/>
-            </v:polyline>
-            <v:polyline id="_x0000_s1077" alt="" style="position:absolute" points="18384,29270,18715,29270" coordorigin="9192,14635" coordsize="331,0" filled="f" strokeweight="7963emu">
-              <v:path arrowok="t"/>
-            </v:polyline>
-            <v:polyline id="_x0000_s1078" alt="" style="position:absolute" points="19052,29270,19383,29270" coordorigin="9526,14635" coordsize="331,0" filled="f" strokeweight="7963emu">
-              <v:path arrowok="t"/>
-            </v:polyline>
-            <v:polyline id="_x0000_s1079" alt="" style="position:absolute" points="19718,29270,19939,29270" coordorigin="9859,14635" coordsize="221,0" filled="f" strokeweight="7963emu">
-              <v:path arrowok="t"/>
-            </v:polyline>
-            <w10:wrap anchorx="page" anchory="page"/>
-          </v:group>
-        </w:pict>
-      </w:r>
       <w:proofErr w:type="gramStart"/>
       <w:r>
         <w:rPr>
@@ -2759,20 +2653,20 @@
       </w:pPr>
       <w:r>
         <w:pict w14:anchorId="5D24F7F4">
-          <v:group id="_x0000_s1040" alt="" style="position:absolute;left:0;text-align:left;margin-left:72.7pt;margin-top:2.45pt;width:9.95pt;height:55.9pt;z-index:-251659776;mso-position-horizontal-relative:page" coordorigin="1454,49" coordsize="199,1118">
-            <v:shape id="_x0000_s1041" alt="" style="position:absolute;left:1462;top:56;width:185;height:185" coordorigin="1462,56" coordsize="185,185" path="m1462,241l1646,241,1646,56,1462,56,1462,241xe" filled="f" strokeweight=".72pt">
+          <v:group id="_x0000_s1034" alt="" style="position:absolute;left:0;text-align:left;margin-left:72.7pt;margin-top:2.45pt;width:9.95pt;height:55.9pt;z-index:-251659776;mso-position-horizontal-relative:page" coordorigin="1454,49" coordsize="199,1118">
+            <v:shape id="_x0000_s1035" alt="" style="position:absolute;left:1462;top:56;width:185;height:185" coordorigin="1462,56" coordsize="185,185" path="m1462,241r184,l1646,56r-184,l1462,241xe" filled="f" strokeweight=".72pt">
               <v:path arrowok="t"/>
             </v:shape>
-            <v:shape id="_x0000_s1042" alt="" style="position:absolute;left:1462;top:284;width:185;height:185" coordorigin="1462,284" coordsize="185,185" path="m1462,469l1646,469,1646,284,1462,284,1462,469xe" filled="f" strokeweight=".72pt">
+            <v:shape id="_x0000_s1036" alt="" style="position:absolute;left:1462;top:284;width:185;height:185" coordorigin="1462,284" coordsize="185,185" path="m1462,469r184,l1646,284r-184,l1462,469xe" filled="f" strokeweight=".72pt">
               <v:path arrowok="t"/>
             </v:shape>
-            <v:shape id="_x0000_s1043" alt="" style="position:absolute;left:1462;top:514;width:185;height:185" coordorigin="1462,514" coordsize="185,185" path="m1462,699l1646,699,1646,514,1462,514,1462,699xe" filled="f" strokeweight=".72pt">
+            <v:shape id="_x0000_s1037" alt="" style="position:absolute;left:1462;top:514;width:185;height:185" coordorigin="1462,514" coordsize="185,185" path="m1462,699r184,l1646,514r-184,l1462,699xe" filled="f" strokeweight=".72pt">
               <v:path arrowok="t"/>
             </v:shape>
-            <v:shape id="_x0000_s1044" alt="" style="position:absolute;left:1462;top:745;width:185;height:185" coordorigin="1462,745" coordsize="185,185" path="m1462,930l1646,930,1646,745,1462,745,1462,930xe" filled="f" strokeweight=".72pt">
+            <v:shape id="_x0000_s1038" alt="" style="position:absolute;left:1462;top:745;width:185;height:185" coordorigin="1462,745" coordsize="185,185" path="m1462,930r184,l1646,745r-184,l1462,930xe" filled="f" strokeweight=".72pt">
               <v:path arrowok="t"/>
             </v:shape>
-            <v:shape id="_x0000_s1045" alt="" style="position:absolute;left:1462;top:975;width:185;height:185" coordorigin="1462,975" coordsize="185,185" path="m1462,1160l1646,1160,1646,975,1462,975,1462,1160xe" filled="f" strokeweight=".72pt">
+            <v:shape id="_x0000_s1039" alt="" style="position:absolute;left:1462;top:975;width:185;height:185" coordorigin="1462,975" coordsize="185,185" path="m1462,1160r184,l1646,975r-184,l1462,1160xe" filled="f" strokeweight=".72pt">
               <v:path arrowok="t"/>
             </v:shape>
             <w10:wrap anchorx="page"/>
@@ -2781,20 +2675,20 @@
       </w:r>
       <w:r>
         <w:pict w14:anchorId="07B6CB48">
-          <v:group id="_x0000_s1034" alt="" style="position:absolute;left:0;text-align:left;margin-left:270.5pt;margin-top:2.45pt;width:10.7pt;height:55.9pt;z-index:-251658752;mso-position-horizontal-relative:page" coordorigin="5410,49" coordsize="214,1118">
-            <v:shape id="_x0000_s1035" alt="" style="position:absolute;left:5431;top:56;width:185;height:185" coordorigin="5431,56" coordsize="185,185" path="m5431,241l5616,241,5616,56,5431,56,5431,241xe" filled="f" strokeweight=".72pt">
+          <v:group id="_x0000_s1028" alt="" style="position:absolute;left:0;text-align:left;margin-left:270.5pt;margin-top:2.45pt;width:10.7pt;height:55.9pt;z-index:-251658752;mso-position-horizontal-relative:page" coordorigin="5410,49" coordsize="214,1118">
+            <v:shape id="_x0000_s1029" alt="" style="position:absolute;left:5431;top:56;width:185;height:185" coordorigin="5431,56" coordsize="185,185" path="m5431,241r185,l5616,56r-185,l5431,241xe" filled="f" strokeweight=".72pt">
               <v:path arrowok="t"/>
             </v:shape>
-            <v:shape id="_x0000_s1036" alt="" style="position:absolute;left:5431;top:284;width:185;height:185" coordorigin="5431,284" coordsize="185,185" path="m5431,469l5616,469,5616,284,5431,284,5431,469xe" filled="f" strokeweight=".72pt">
+            <v:shape id="_x0000_s1030" alt="" style="position:absolute;left:5431;top:284;width:185;height:185" coordorigin="5431,284" coordsize="185,185" path="m5431,469r185,l5616,284r-185,l5431,469xe" filled="f" strokeweight=".72pt">
               <v:path arrowok="t"/>
             </v:shape>
-            <v:shape id="_x0000_s1037" alt="" style="position:absolute;left:5417;top:514;width:185;height:185" coordorigin="5417,514" coordsize="185,185" path="m5417,699l5602,699,5602,514,5417,514,5417,699xe" filled="f" strokeweight=".72pt">
+            <v:shape id="_x0000_s1031" alt="" style="position:absolute;left:5417;top:514;width:185;height:185" coordorigin="5417,514" coordsize="185,185" path="m5417,699r185,l5602,514r-185,l5417,699xe" filled="f" strokeweight=".72pt">
               <v:path arrowok="t"/>
             </v:shape>
-            <v:shape id="_x0000_s1038" alt="" style="position:absolute;left:5431;top:745;width:185;height:185" coordorigin="5431,745" coordsize="185,185" path="m5431,930l5616,930,5616,745,5431,745,5431,930xe" filled="f" strokeweight=".72pt">
+            <v:shape id="_x0000_s1032" alt="" style="position:absolute;left:5431;top:745;width:185;height:185" coordorigin="5431,745" coordsize="185,185" path="m5431,930r185,l5616,745r-185,l5431,930xe" filled="f" strokeweight=".72pt">
               <v:path arrowok="t"/>
             </v:shape>
-            <v:shape id="_x0000_s1039" alt="" style="position:absolute;left:5417;top:975;width:185;height:185" coordorigin="5417,975" coordsize="185,185" path="m5417,1160l5602,1160,5602,975,5417,975,5417,1160xe" filled="f" strokeweight=".72pt">
+            <v:shape id="_x0000_s1033" alt="" style="position:absolute;left:5417;top:975;width:185;height:185" coordorigin="5417,975" coordsize="185,185" path="m5417,1160r185,l5602,975r-185,l5417,1160xe" filled="f" strokeweight=".72pt">
               <v:path arrowok="t"/>
             </v:shape>
             <w10:wrap anchorx="page"/>
@@ -3234,7 +3128,7 @@
               </wp:anchor>
             </w:drawing>
           </mc:Choice>
-          <mc:Fallback xmlns:w16se="http://schemas.microsoft.com/office/word/2015/wordml/symex" xmlns:w16cid="http://schemas.microsoft.com/office/word/2016/wordml/cid" xmlns:am3d="http://schemas.microsoft.com/office/drawing/2017/model3d" xmlns:aink="http://schemas.microsoft.com/office/drawing/2016/ink" xmlns:cx8="http://schemas.microsoft.com/office/drawing/2016/5/14/chartex" xmlns:cx7="http://schemas.microsoft.com/office/drawing/2016/5/13/chartex" xmlns:cx6="http://schemas.microsoft.com/office/drawing/2016/5/12/chartex" xmlns:cx5="http://schemas.microsoft.com/office/drawing/2016/5/11/chartex" xmlns:cx4="http://schemas.microsoft.com/office/drawing/2016/5/10/chartex" xmlns:cx3="http://schemas.microsoft.com/office/drawing/2016/5/9/chartex" xmlns:cx2="http://schemas.microsoft.com/office/drawing/2015/10/21/chartex" xmlns:cx1="http://schemas.microsoft.com/office/drawing/2015/9/8/chartex" xmlns:cx="http://schemas.microsoft.com/office/drawing/2014/chartex">
+          <mc:Fallback xmlns:mv="urn:schemas-microsoft-com:mac:vml" xmlns:mo="http://schemas.microsoft.com/office/mac/office/2008/main">
             <w:pict>
               <v:shapetype w14:anchorId="7111636B" id="_x0000_t202" coordsize="21600,21600" o:spt="202" path="m,l,21600r21600,l21600,xe">
                 <v:stroke joinstyle="miter"/>
@@ -3257,8 +3151,8 @@
       </w:r>
       <w:r>
         <w:pict w14:anchorId="6649A867">
-          <v:group id="_x0000_s1032" alt="" style="position:absolute;left:0;text-align:left;margin-left:73.1pt;margin-top:12.45pt;width:9.25pt;height:9.25pt;z-index:-251654656;mso-position-horizontal-relative:page;mso-position-vertical-relative:text" coordorigin="1462,249" coordsize="185,185">
-            <v:shape id="_x0000_s1033" alt="" style="position:absolute;left:1462;top:249;width:185;height:185" coordorigin="1462,249" coordsize="185,185" path="m1462,434l1646,434,1646,249,1462,249,1462,434xe" filled="f" strokeweight=".72pt">
+          <v:group id="_x0000_s1026" alt="" style="position:absolute;left:0;text-align:left;margin-left:73.1pt;margin-top:12.45pt;width:9.25pt;height:9.25pt;z-index:-251654656;mso-position-horizontal-relative:page;mso-position-vertical-relative:text" coordorigin="1462,249" coordsize="185,185">
+            <v:shape id="_x0000_s1027" alt="" style="position:absolute;left:1462;top:249;width:185;height:185" coordorigin="1462,249" coordsize="185,185" path="m1462,434r184,l1646,249r-184,l1462,434xe" filled="f" strokeweight=".72pt">
               <v:path arrowok="t"/>
             </v:shape>
             <w10:wrap anchorx="page"/>
@@ -3828,35 +3722,15 @@
           <w:rFonts w:ascii="Arial" w:eastAsia="Arial" w:hAnsi="Arial" w:cs="Arial"/>
         </w:rPr>
       </w:pPr>
-      <w:r>
+      <w:bookmarkStart w:id="0" w:name="_GoBack"/>
+      <w:bookmarkEnd w:id="0"/>
+      <w:r>
+        <w:rPr>
+          <w:rFonts w:ascii="Arial" w:eastAsia="Arial" w:hAnsi="Arial" w:cs="Arial"/>
+          <w:b/>
+          <w:w w:val="99"/>
+        </w:rPr>
         <w:lastRenderedPageBreak/>
-        <w:pict w14:anchorId="314694AF">
-          <v:group id="_x0000_s1026" alt="" style="position:absolute;left:0;text-align:left;margin-left:66.3pt;margin-top:53.7pt;width:452.5pt;height:709.3pt;z-index:-251656704;mso-position-horizontal-relative:page;mso-position-vertical-relative:page" coordorigin="1326,1074" coordsize="9050,14186">
-            <v:polyline id="_x0000_s1027" alt="" style="position:absolute" points="2674,2170,11703,2170" coordorigin="1337,1085" coordsize="9029,0" filled="f" strokeweight=".58pt">
-              <v:path arrowok="t"/>
-            </v:polyline>
-            <v:polyline id="_x0000_s1028" alt="" style="position:absolute" points="2674,25420,11703,25420" coordorigin="1337,12710" coordsize="9029,0" filled="f" strokeweight=".58pt">
-              <v:path arrowok="t"/>
-            </v:polyline>
-            <v:polyline id="_x0000_s1029" alt="" style="position:absolute" points="2664,2160,2664,16334" coordorigin="1332,1080" coordsize="0,14174" filled="f" strokeweight=".58pt">
-              <v:path arrowok="t"/>
-            </v:polyline>
-            <v:polyline id="_x0000_s1030" alt="" style="position:absolute" points="2674,30500,11703,30500" coordorigin="1337,15250" coordsize="9029,0" filled="f" strokeweight=".58pt">
-              <v:path arrowok="t"/>
-            </v:polyline>
-            <v:polyline id="_x0000_s1031" alt="" style="position:absolute" points="20740,2160,20740,16334" coordorigin="10370,1080" coordsize="0,14174" filled="f" strokeweight=".58pt">
-              <v:path arrowok="t"/>
-            </v:polyline>
-            <w10:wrap anchorx="page" anchory="page"/>
-          </v:group>
-        </w:pict>
-      </w:r>
-      <w:r>
-        <w:rPr>
-          <w:rFonts w:ascii="Arial" w:eastAsia="Arial" w:hAnsi="Arial" w:cs="Arial"/>
-          <w:b/>
-          <w:w w:val="99"/>
-        </w:rPr>
         <w:t>Precautions</w:t>
       </w:r>
       <w:r>
@@ -5537,7 +5411,6 @@
         </w:rPr>
         <w:t xml:space="preserve"> </w:t>
       </w:r>
-      <w:bookmarkStart w:id="0" w:name="_GoBack"/>
       <w:r>
         <w:rPr>
           <w:rFonts w:ascii="Arial" w:eastAsia="Arial" w:hAnsi="Arial" w:cs="Arial"/>
@@ -5554,7 +5427,6 @@
         </w:rPr>
         <w:t xml:space="preserve"> 2019</w:t>
       </w:r>
-      <w:bookmarkEnd w:id="0"/>
     </w:p>
     <w:p>
       <w:pPr>
@@ -5643,7 +5515,7 @@
 </file>
 
 <file path=word/endnotes.xml><?xml version="1.0" encoding="utf-8"?>
-<w:endnotes xmlns:wpc="http://schemas.microsoft.com/office/word/2010/wordprocessingCanvas" xmlns:mo="http://schemas.microsoft.com/office/mac/office/2008/main" xmlns:mc="http://schemas.openxmlformats.org/markup-compatibility/2006" xmlns:mv="urn:schemas-microsoft-com:mac:vml" xmlns:o="urn:schemas-microsoft-com:office:office" xmlns:r="http://schemas.openxmlformats.org/officeDocument/2006/relationships" xmlns:m="http://schemas.openxmlformats.org/officeDocument/2006/math" xmlns:v="urn:schemas-microsoft-com:vml" xmlns:wp14="http://schemas.microsoft.com/office/word/2010/wordprocessingDrawing" xmlns:wp="http://schemas.openxmlformats.org/drawingml/2006/wordprocessingDrawing" xmlns:w10="urn:schemas-microsoft-com:office:word" xmlns:w="http://schemas.openxmlformats.org/wordprocessingml/2006/main" xmlns:w14="http://schemas.microsoft.com/office/word/2010/wordml" xmlns:w15="http://schemas.microsoft.com/office/word/2012/wordml" xmlns:wpg="http://schemas.microsoft.com/office/word/2010/wordprocessingGroup" xmlns:wpi="http://schemas.microsoft.com/office/word/2010/wordprocessingInk" xmlns:wne="http://schemas.microsoft.com/office/word/2006/wordml" xmlns:wps="http://schemas.microsoft.com/office/word/2010/wordprocessingShape" mc:Ignorable="w14 w15 wp14 mv">
+<w:endnotes xmlns:wpc="http://schemas.microsoft.com/office/word/2010/wordprocessingCanvas" xmlns:cx="http://schemas.microsoft.com/office/drawing/2014/chartex" xmlns:cx1="http://schemas.microsoft.com/office/drawing/2015/9/8/chartex" xmlns:cx2="http://schemas.microsoft.com/office/drawing/2015/10/21/chartex" xmlns:cx3="http://schemas.microsoft.com/office/drawing/2016/5/9/chartex" xmlns:cx4="http://schemas.microsoft.com/office/drawing/2016/5/10/chartex" xmlns:cx5="http://schemas.microsoft.com/office/drawing/2016/5/11/chartex" xmlns:cx6="http://schemas.microsoft.com/office/drawing/2016/5/12/chartex" xmlns:cx7="http://schemas.microsoft.com/office/drawing/2016/5/13/chartex" xmlns:cx8="http://schemas.microsoft.com/office/drawing/2016/5/14/chartex" xmlns:mc="http://schemas.openxmlformats.org/markup-compatibility/2006" xmlns:aink="http://schemas.microsoft.com/office/drawing/2016/ink" xmlns:am3d="http://schemas.microsoft.com/office/drawing/2017/model3d" xmlns:o="urn:schemas-microsoft-com:office:office" xmlns:r="http://schemas.openxmlformats.org/officeDocument/2006/relationships" xmlns:m="http://schemas.openxmlformats.org/officeDocument/2006/math" xmlns:v="urn:schemas-microsoft-com:vml" xmlns:wp14="http://schemas.microsoft.com/office/word/2010/wordprocessingDrawing" xmlns:wp="http://schemas.openxmlformats.org/drawingml/2006/wordprocessingDrawing" xmlns:w10="urn:schemas-microsoft-com:office:word" xmlns:w="http://schemas.openxmlformats.org/wordprocessingml/2006/main" xmlns:w14="http://schemas.microsoft.com/office/word/2010/wordml" xmlns:w15="http://schemas.microsoft.com/office/word/2012/wordml" xmlns:w16cid="http://schemas.microsoft.com/office/word/2016/wordml/cid" xmlns:w16se="http://schemas.microsoft.com/office/word/2015/wordml/symex" xmlns:wpg="http://schemas.microsoft.com/office/word/2010/wordprocessingGroup" xmlns:wpi="http://schemas.microsoft.com/office/word/2010/wordprocessingInk" xmlns:wne="http://schemas.microsoft.com/office/word/2006/wordml" xmlns:wps="http://schemas.microsoft.com/office/word/2010/wordprocessingShape" mc:Ignorable="w14 w15 w16se w16cid wp14">
   <w:endnote w:type="separator" w:id="-1">
     <w:p>
       <w:r>
@@ -5662,14 +5534,14 @@
 </file>
 
 <file path=word/footer1.xml><?xml version="1.0" encoding="utf-8"?>
-<w:ftr xmlns:wpc="http://schemas.microsoft.com/office/word/2010/wordprocessingCanvas" xmlns:mo="http://schemas.microsoft.com/office/mac/office/2008/main" xmlns:mc="http://schemas.openxmlformats.org/markup-compatibility/2006" xmlns:mv="urn:schemas-microsoft-com:mac:vml" xmlns:o="urn:schemas-microsoft-com:office:office" xmlns:r="http://schemas.openxmlformats.org/officeDocument/2006/relationships" xmlns:m="http://schemas.openxmlformats.org/officeDocument/2006/math" xmlns:v="urn:schemas-microsoft-com:vml" xmlns:wp14="http://schemas.microsoft.com/office/word/2010/wordprocessingDrawing" xmlns:wp="http://schemas.openxmlformats.org/drawingml/2006/wordprocessingDrawing" xmlns:w10="urn:schemas-microsoft-com:office:word" xmlns:w="http://schemas.openxmlformats.org/wordprocessingml/2006/main" xmlns:w14="http://schemas.microsoft.com/office/word/2010/wordml" xmlns:w15="http://schemas.microsoft.com/office/word/2012/wordml" xmlns:wpg="http://schemas.microsoft.com/office/word/2010/wordprocessingGroup" xmlns:wpi="http://schemas.microsoft.com/office/word/2010/wordprocessingInk" xmlns:wne="http://schemas.microsoft.com/office/word/2006/wordml" xmlns:wps="http://schemas.microsoft.com/office/word/2010/wordprocessingShape" mc:Ignorable="w14 w15 wp14 mv">
+<w:ftr xmlns:wpc="http://schemas.microsoft.com/office/word/2010/wordprocessingCanvas" xmlns:cx="http://schemas.microsoft.com/office/drawing/2014/chartex" xmlns:cx1="http://schemas.microsoft.com/office/drawing/2015/9/8/chartex" xmlns:cx2="http://schemas.microsoft.com/office/drawing/2015/10/21/chartex" xmlns:cx3="http://schemas.microsoft.com/office/drawing/2016/5/9/chartex" xmlns:cx4="http://schemas.microsoft.com/office/drawing/2016/5/10/chartex" xmlns:cx5="http://schemas.microsoft.com/office/drawing/2016/5/11/chartex" xmlns:cx6="http://schemas.microsoft.com/office/drawing/2016/5/12/chartex" xmlns:cx7="http://schemas.microsoft.com/office/drawing/2016/5/13/chartex" xmlns:cx8="http://schemas.microsoft.com/office/drawing/2016/5/14/chartex" xmlns:mc="http://schemas.openxmlformats.org/markup-compatibility/2006" xmlns:aink="http://schemas.microsoft.com/office/drawing/2016/ink" xmlns:am3d="http://schemas.microsoft.com/office/drawing/2017/model3d" xmlns:o="urn:schemas-microsoft-com:office:office" xmlns:r="http://schemas.openxmlformats.org/officeDocument/2006/relationships" xmlns:m="http://schemas.openxmlformats.org/officeDocument/2006/math" xmlns:v="urn:schemas-microsoft-com:vml" xmlns:wp14="http://schemas.microsoft.com/office/word/2010/wordprocessingDrawing" xmlns:wp="http://schemas.openxmlformats.org/drawingml/2006/wordprocessingDrawing" xmlns:w10="urn:schemas-microsoft-com:office:word" xmlns:w="http://schemas.openxmlformats.org/wordprocessingml/2006/main" xmlns:w14="http://schemas.microsoft.com/office/word/2010/wordml" xmlns:w15="http://schemas.microsoft.com/office/word/2012/wordml" xmlns:w16cid="http://schemas.microsoft.com/office/word/2016/wordml/cid" xmlns:w16se="http://schemas.microsoft.com/office/word/2015/wordml/symex" xmlns:wpg="http://schemas.microsoft.com/office/word/2010/wordprocessingGroup" xmlns:wpi="http://schemas.microsoft.com/office/word/2010/wordprocessingInk" xmlns:wne="http://schemas.microsoft.com/office/word/2006/wordml" xmlns:wps="http://schemas.microsoft.com/office/word/2010/wordprocessingShape" mc:Ignorable="w14 w15 w16se w16cid wp14">
   <w:p>
     <w:pPr>
       <w:spacing w:line="200" w:lineRule="exact"/>
     </w:pPr>
     <w:r>
       <w:pict w14:anchorId="141D2ACF">
-        <v:shapetype id="_x0000_t202" coordsize="21600,21600" o:spt="202" path="m0,0l0,21600,21600,21600,21600,0xe">
+        <v:shapetype id="_x0000_t202" coordsize="21600,21600" o:spt="202" path="m,l,21600r21600,l21600,xe">
           <v:stroke joinstyle="miter"/>
           <v:path gradientshapeok="t" o:connecttype="rect"/>
         </v:shapetype>
@@ -5828,7 +5700,7 @@
 </file>
 
 <file path=word/footnotes.xml><?xml version="1.0" encoding="utf-8"?>
-<w:footnotes xmlns:wpc="http://schemas.microsoft.com/office/word/2010/wordprocessingCanvas" xmlns:mo="http://schemas.microsoft.com/office/mac/office/2008/main" xmlns:mc="http://schemas.openxmlformats.org/markup-compatibility/2006" xmlns:mv="urn:schemas-microsoft-com:mac:vml" xmlns:o="urn:schemas-microsoft-com:office:office" xmlns:r="http://schemas.openxmlformats.org/officeDocument/2006/relationships" xmlns:m="http://schemas.openxmlformats.org/officeDocument/2006/math" xmlns:v="urn:schemas-microsoft-com:vml" xmlns:wp14="http://schemas.microsoft.com/office/word/2010/wordprocessingDrawing" xmlns:wp="http://schemas.openxmlformats.org/drawingml/2006/wordprocessingDrawing" xmlns:w10="urn:schemas-microsoft-com:office:word" xmlns:w="http://schemas.openxmlformats.org/wordprocessingml/2006/main" xmlns:w14="http://schemas.microsoft.com/office/word/2010/wordml" xmlns:w15="http://schemas.microsoft.com/office/word/2012/wordml" xmlns:wpg="http://schemas.microsoft.com/office/word/2010/wordprocessingGroup" xmlns:wpi="http://schemas.microsoft.com/office/word/2010/wordprocessingInk" xmlns:wne="http://schemas.microsoft.com/office/word/2006/wordml" xmlns:wps="http://schemas.microsoft.com/office/word/2010/wordprocessingShape" mc:Ignorable="w14 w15 wp14 mv">
+<w:footnotes xmlns:wpc="http://schemas.microsoft.com/office/word/2010/wordprocessingCanvas" xmlns:cx="http://schemas.microsoft.com/office/drawing/2014/chartex" xmlns:cx1="http://schemas.microsoft.com/office/drawing/2015/9/8/chartex" xmlns:cx2="http://schemas.microsoft.com/office/drawing/2015/10/21/chartex" xmlns:cx3="http://schemas.microsoft.com/office/drawing/2016/5/9/chartex" xmlns:cx4="http://schemas.microsoft.com/office/drawing/2016/5/10/chartex" xmlns:cx5="http://schemas.microsoft.com/office/drawing/2016/5/11/chartex" xmlns:cx6="http://schemas.microsoft.com/office/drawing/2016/5/12/chartex" xmlns:cx7="http://schemas.microsoft.com/office/drawing/2016/5/13/chartex" xmlns:cx8="http://schemas.microsoft.com/office/drawing/2016/5/14/chartex" xmlns:mc="http://schemas.openxmlformats.org/markup-compatibility/2006" xmlns:aink="http://schemas.microsoft.com/office/drawing/2016/ink" xmlns:am3d="http://schemas.microsoft.com/office/drawing/2017/model3d" xmlns:o="urn:schemas-microsoft-com:office:office" xmlns:r="http://schemas.openxmlformats.org/officeDocument/2006/relationships" xmlns:m="http://schemas.openxmlformats.org/officeDocument/2006/math" xmlns:v="urn:schemas-microsoft-com:vml" xmlns:wp14="http://schemas.microsoft.com/office/word/2010/wordprocessingDrawing" xmlns:wp="http://schemas.openxmlformats.org/drawingml/2006/wordprocessingDrawing" xmlns:w10="urn:schemas-microsoft-com:office:word" xmlns:w="http://schemas.openxmlformats.org/wordprocessingml/2006/main" xmlns:w14="http://schemas.microsoft.com/office/word/2010/wordml" xmlns:w15="http://schemas.microsoft.com/office/word/2012/wordml" xmlns:w16cid="http://schemas.microsoft.com/office/word/2016/wordml/cid" xmlns:w16se="http://schemas.microsoft.com/office/word/2015/wordml/symex" xmlns:wpg="http://schemas.microsoft.com/office/word/2010/wordprocessingGroup" xmlns:wpi="http://schemas.microsoft.com/office/word/2010/wordprocessingInk" xmlns:wne="http://schemas.microsoft.com/office/word/2006/wordml" xmlns:wps="http://schemas.microsoft.com/office/word/2010/wordprocessingShape" mc:Ignorable="w14 w15 w16se w16cid wp14">
   <w:footnote w:type="separator" w:id="-1">
     <w:p>
       <w:r>
@@ -5847,8 +5719,8 @@
 </file>
 
 <file path=word/numbering.xml><?xml version="1.0" encoding="utf-8"?>
-<w:numbering xmlns:wpc="http://schemas.microsoft.com/office/word/2010/wordprocessingCanvas" xmlns:mo="http://schemas.microsoft.com/office/mac/office/2008/main" xmlns:mc="http://schemas.openxmlformats.org/markup-compatibility/2006" xmlns:mv="urn:schemas-microsoft-com:mac:vml" xmlns:o="urn:schemas-microsoft-com:office:office" xmlns:r="http://schemas.openxmlformats.org/officeDocument/2006/relationships" xmlns:m="http://schemas.openxmlformats.org/officeDocument/2006/math" xmlns:v="urn:schemas-microsoft-com:vml" xmlns:wp14="http://schemas.microsoft.com/office/word/2010/wordprocessingDrawing" xmlns:wp="http://schemas.openxmlformats.org/drawingml/2006/wordprocessingDrawing" xmlns:w10="urn:schemas-microsoft-com:office:word" xmlns:w="http://schemas.openxmlformats.org/wordprocessingml/2006/main" xmlns:w14="http://schemas.microsoft.com/office/word/2010/wordml" xmlns:w15="http://schemas.microsoft.com/office/word/2012/wordml" xmlns:wpg="http://schemas.microsoft.com/office/word/2010/wordprocessingGroup" xmlns:wpi="http://schemas.microsoft.com/office/word/2010/wordprocessingInk" xmlns:wne="http://schemas.microsoft.com/office/word/2006/wordml" xmlns:wps="http://schemas.microsoft.com/office/word/2010/wordprocessingShape" mc:Ignorable="w14 w15 wp14 mv">
-  <w:abstractNum w:abstractNumId="0">
+<w:numbering xmlns:wpc="http://schemas.microsoft.com/office/word/2010/wordprocessingCanvas" xmlns:cx="http://schemas.microsoft.com/office/drawing/2014/chartex" xmlns:cx1="http://schemas.microsoft.com/office/drawing/2015/9/8/chartex" xmlns:cx2="http://schemas.microsoft.com/office/drawing/2015/10/21/chartex" xmlns:cx3="http://schemas.microsoft.com/office/drawing/2016/5/9/chartex" xmlns:cx4="http://schemas.microsoft.com/office/drawing/2016/5/10/chartex" xmlns:cx5="http://schemas.microsoft.com/office/drawing/2016/5/11/chartex" xmlns:cx6="http://schemas.microsoft.com/office/drawing/2016/5/12/chartex" xmlns:cx7="http://schemas.microsoft.com/office/drawing/2016/5/13/chartex" xmlns:cx8="http://schemas.microsoft.com/office/drawing/2016/5/14/chartex" xmlns:mc="http://schemas.openxmlformats.org/markup-compatibility/2006" xmlns:aink="http://schemas.microsoft.com/office/drawing/2016/ink" xmlns:am3d="http://schemas.microsoft.com/office/drawing/2017/model3d" xmlns:o="urn:schemas-microsoft-com:office:office" xmlns:r="http://schemas.openxmlformats.org/officeDocument/2006/relationships" xmlns:m="http://schemas.openxmlformats.org/officeDocument/2006/math" xmlns:v="urn:schemas-microsoft-com:vml" xmlns:wp14="http://schemas.microsoft.com/office/word/2010/wordprocessingDrawing" xmlns:wp="http://schemas.openxmlformats.org/drawingml/2006/wordprocessingDrawing" xmlns:w10="urn:schemas-microsoft-com:office:word" xmlns:w="http://schemas.openxmlformats.org/wordprocessingml/2006/main" xmlns:w14="http://schemas.microsoft.com/office/word/2010/wordml" xmlns:w15="http://schemas.microsoft.com/office/word/2012/wordml" xmlns:w16cid="http://schemas.microsoft.com/office/word/2016/wordml/cid" xmlns:w16se="http://schemas.microsoft.com/office/word/2015/wordml/symex" xmlns:wpg="http://schemas.microsoft.com/office/word/2010/wordprocessingGroup" xmlns:wpi="http://schemas.microsoft.com/office/word/2010/wordprocessingInk" xmlns:wne="http://schemas.microsoft.com/office/word/2006/wordml" xmlns:wps="http://schemas.microsoft.com/office/word/2010/wordprocessingShape" mc:Ignorable="w14 w15 w16se w16cid wp14">
+  <w:abstractNum w:abstractNumId="0" w15:restartNumberingAfterBreak="0">
     <w:nsid w:val="7E240C1A"/>
     <w:multiLevelType w:val="multilevel"/>
     <w:tmpl w:val="C4905C50"/>
@@ -5977,7 +5849,7 @@
 </file>
 
 <file path=word/styles.xml><?xml version="1.0" encoding="utf-8"?>
-<w:styles xmlns:mc="http://schemas.openxmlformats.org/markup-compatibility/2006" xmlns:r="http://schemas.openxmlformats.org/officeDocument/2006/relationships" xmlns:w="http://schemas.openxmlformats.org/wordprocessingml/2006/main" xmlns:w14="http://schemas.microsoft.com/office/word/2010/wordml" xmlns:w15="http://schemas.microsoft.com/office/word/2012/wordml" mc:Ignorable="w14 w15">
+<w:styles xmlns:mc="http://schemas.openxmlformats.org/markup-compatibility/2006" xmlns:r="http://schemas.openxmlformats.org/officeDocument/2006/relationships" xmlns:w="http://schemas.openxmlformats.org/wordprocessingml/2006/main" xmlns:w14="http://schemas.microsoft.com/office/word/2010/wordml" xmlns:w15="http://schemas.microsoft.com/office/word/2012/wordml" xmlns:w16cid="http://schemas.microsoft.com/office/word/2016/wordml/cid" xmlns:w16se="http://schemas.microsoft.com/office/word/2015/wordml/symex" mc:Ignorable="w14 w15 w16se w16cid">
   <w:docDefaults>
     <w:rPrDefault>
       <w:rPr>
@@ -5987,7 +5859,7 @@
     </w:rPrDefault>
     <w:pPrDefault/>
   </w:docDefaults>
-  <w:latentStyles w:defLockedState="0" w:defUIPriority="99" w:defSemiHidden="0" w:defUnhideWhenUsed="0" w:defQFormat="0" w:count="382">
+  <w:latentStyles w:defLockedState="0" w:defUIPriority="99" w:defSemiHidden="0" w:defUnhideWhenUsed="0" w:defQFormat="0" w:count="375">
     <w:lsdException w:name="Normal" w:uiPriority="0" w:qFormat="1"/>
     <w:lsdException w:name="heading 1" w:uiPriority="9" w:qFormat="1"/>
     <w:lsdException w:name="heading 2" w:semiHidden="1" w:uiPriority="9" w:unhideWhenUsed="1" w:qFormat="1"/>

</xml_diff>